<commit_message>
write report part 3
</commit_message>
<xml_diff>
--- a/Report.docx
+++ b/Report.docx
@@ -148,10 +148,23 @@
     </w:p>
     <w:p>
       <w:pPr>
-        <w:pStyle w:val="Title"/>
-      </w:pPr>
-    </w:p>
-    <w:p/>
+        <w:ind w:firstLine="0"/>
+        <w:rPr>
+          <w:b/>
+          <w:bCs/>
+          <w:kern w:val="28"/>
+          <w:sz w:val="32"/>
+          <w:szCs w:val="32"/>
+        </w:rPr>
+      </w:pPr>
+    </w:p>
+    <w:p>
+      <w:pPr>
+        <w:ind w:firstLine="0"/>
+      </w:pPr>
+      <w:bookmarkStart w:id="4" w:name="_GoBack"/>
+      <w:bookmarkEnd w:id="4"/>
+    </w:p>
     <w:p/>
     <w:p>
       <w:pPr>
@@ -228,7 +241,6 @@
           <w:b/>
           <w:sz w:val="36"/>
           <w:szCs w:val="36"/>
-          <w:lang w:val="vi-VN"/>
         </w:rPr>
       </w:pPr>
       <w:r>
@@ -243,11 +255,77 @@
     </w:p>
     <w:p>
       <w:pPr>
+        <w:spacing w:before="240"/>
+        <w:ind w:firstLine="0"/>
+        <w:jc w:val="center"/>
+        <w:rPr>
+          <w:b/>
+          <w:sz w:val="36"/>
+          <w:szCs w:val="36"/>
+          <w:lang w:val="vi-VN"/>
+        </w:rPr>
+      </w:pPr>
+      <w:r>
+        <w:rPr>
+          <w:b/>
+          <w:lang w:val="vi-VN"/>
+        </w:rPr>
+        <w:t xml:space="preserve"> </w:t>
+      </w:r>
+      <w:r>
+        <w:rPr>
+          <w:b/>
+          <w:noProof/>
+        </w:rPr>
+        <w:drawing>
+          <wp:inline distT="0" distB="0" distL="0" distR="0" wp14:anchorId="2858A92D" wp14:editId="6C5EE2A9">
+            <wp:extent cx="2044461" cy="2044461"/>
+            <wp:effectExtent l="0" t="0" r="0" b="0"/>
+            <wp:docPr id="15" name="Picture 15"/>
+            <wp:cNvGraphicFramePr>
+              <a:graphicFrameLocks xmlns:a="http://schemas.openxmlformats.org/drawingml/2006/main" noChangeAspect="1"/>
+            </wp:cNvGraphicFramePr>
+            <a:graphic xmlns:a="http://schemas.openxmlformats.org/drawingml/2006/main">
+              <a:graphicData uri="http://schemas.openxmlformats.org/drawingml/2006/picture">
+                <pic:pic xmlns:pic="http://schemas.openxmlformats.org/drawingml/2006/picture">
+                  <pic:nvPicPr>
+                    <pic:cNvPr id="0" name="1375637275_report1.jpg"/>
+                    <pic:cNvPicPr/>
+                  </pic:nvPicPr>
+                  <pic:blipFill>
+                    <a:blip r:embed="rId13">
+                      <a:extLst>
+                        <a:ext uri="{28A0092B-C50C-407E-A947-70E740481C1C}">
+                          <a14:useLocalDpi xmlns:a14="http://schemas.microsoft.com/office/drawing/2010/main" val="0"/>
+                        </a:ext>
+                      </a:extLst>
+                    </a:blip>
+                    <a:stretch>
+                      <a:fillRect/>
+                    </a:stretch>
+                  </pic:blipFill>
+                  <pic:spPr>
+                    <a:xfrm>
+                      <a:off x="0" y="0"/>
+                      <a:ext cx="2046875" cy="2046875"/>
+                    </a:xfrm>
+                    <a:prstGeom prst="rect">
+                      <a:avLst/>
+                    </a:prstGeom>
+                  </pic:spPr>
+                </pic:pic>
+              </a:graphicData>
+            </a:graphic>
+          </wp:inline>
+        </w:drawing>
+      </w:r>
+    </w:p>
+    <w:p>
+      <w:pPr>
         <w:tabs>
           <w:tab w:val="left" w:pos="2730"/>
           <w:tab w:val="left" w:pos="3770"/>
         </w:tabs>
-        <w:spacing w:before="3120"/>
         <w:rPr>
           <w:b/>
           <w:lang w:val="vi-VN"/>
@@ -256,18 +334,17 @@
       <w:r>
         <w:rPr>
           <w:b/>
-          <w:sz w:val="64"/>
-          <w:szCs w:val="64"/>
           <w:lang w:val="vi-VN"/>
         </w:rPr>
         <w:tab/>
+        <w:t>SINH VIÊN THỰC HIỆN</w:t>
       </w:r>
       <w:r>
         <w:rPr>
           <w:b/>
           <w:lang w:val="vi-VN"/>
         </w:rPr>
-        <w:t xml:space="preserve">  </w:t>
+        <w:t>:</w:t>
       </w:r>
     </w:p>
     <w:p>
@@ -287,14 +364,7 @@
           <w:lang w:val="vi-VN"/>
         </w:rPr>
         <w:tab/>
-        <w:t>SINH VIÊN THỰC HIỆN</w:t>
-      </w:r>
-      <w:r>
-        <w:rPr>
-          <w:b/>
-          <w:lang w:val="vi-VN"/>
-        </w:rPr>
-        <w:t>:</w:t>
+        <w:t>Họ và tên: Hồ Văn Vy</w:t>
       </w:r>
     </w:p>
     <w:p>
@@ -305,7 +375,6 @@
         </w:tabs>
         <w:rPr>
           <w:b/>
-          <w:lang w:val="vi-VN"/>
         </w:rPr>
       </w:pPr>
       <w:r>
@@ -314,7 +383,12 @@
           <w:lang w:val="vi-VN"/>
         </w:rPr>
         <w:tab/>
-        <w:t>Họ và tên: Hồ Văn Vy</w:t>
+      </w:r>
+      <w:r>
+        <w:rPr>
+          <w:b/>
+        </w:rPr>
+        <w:t>MSV: 102190200</w:t>
       </w:r>
     </w:p>
     <w:p>
@@ -330,15 +404,9 @@
       <w:r>
         <w:rPr>
           <w:b/>
-          <w:lang w:val="vi-VN"/>
         </w:rPr>
         <w:tab/>
-      </w:r>
-      <w:r>
-        <w:rPr>
-          <w:b/>
-        </w:rPr>
-        <w:t>MSV: 102190200</w:t>
+        <w:t>Lớp: 19TCLC_DT4</w:t>
       </w:r>
     </w:p>
     <w:p>
@@ -356,7 +424,7 @@
           <w:b/>
         </w:rPr>
         <w:tab/>
-        <w:t>Lớp: 19TCLC_DT4</w:t>
+        <w:t>Nhóm: 19.13A</w:t>
       </w:r>
     </w:p>
     <w:p>
@@ -374,7 +442,7 @@
           <w:b/>
         </w:rPr>
         <w:tab/>
-        <w:t>Nhóm: 19.13A</w:t>
+        <w:t>Giảng viên hướng dẫn: Nguyễn Văn Nguyên</w:t>
       </w:r>
     </w:p>
     <w:p>
@@ -385,43 +453,14 @@
         </w:tabs>
         <w:rPr>
           <w:b/>
-        </w:rPr>
-      </w:pPr>
-      <w:r>
-        <w:rPr>
-          <w:b/>
-        </w:rPr>
-        <w:tab/>
-        <w:t>Giảng viên hướng dẫn: Nguyễn Văn Nguyên</w:t>
-      </w:r>
-    </w:p>
-    <w:p>
-      <w:pPr>
-        <w:tabs>
-          <w:tab w:val="left" w:pos="2730"/>
-          <w:tab w:val="left" w:pos="3770"/>
-        </w:tabs>
-        <w:rPr>
-          <w:b/>
           <w:lang w:val="vi-VN"/>
         </w:rPr>
       </w:pPr>
     </w:p>
     <w:p>
       <w:pPr>
-        <w:tabs>
-          <w:tab w:val="left" w:pos="2730"/>
-          <w:tab w:val="left" w:pos="3770"/>
-        </w:tabs>
-        <w:rPr>
-          <w:b/>
-          <w:lang w:val="vi-VN"/>
-        </w:rPr>
-      </w:pPr>
-    </w:p>
-    <w:p>
-      <w:pPr>
-        <w:ind w:left="2160" w:firstLine="720"/>
+        <w:ind w:firstLine="0"/>
+        <w:jc w:val="center"/>
         <w:rPr>
           <w:b/>
           <w:lang w:val="vi-VN"/>
@@ -489,7 +528,7 @@
           <w:lang w:val="vi-VN"/>
         </w:rPr>
       </w:pPr>
-      <w:bookmarkStart w:id="4" w:name="_Toc19885204"/>
+      <w:bookmarkStart w:id="5" w:name="_Toc19885204"/>
       <w:r>
         <w:rPr>
           <w:lang w:val="vi-VN"/>
@@ -497,31 +536,163 @@
         <w:lastRenderedPageBreak/>
         <w:t>LỜI MỞ ĐẦU</w:t>
       </w:r>
-      <w:bookmarkEnd w:id="4"/>
-    </w:p>
-    <w:p>
-      <w:pPr>
-        <w:pStyle w:val="0-NDUNG"/>
-        <w:rPr>
+      <w:bookmarkEnd w:id="5"/>
+    </w:p>
+    <w:p>
+      <w:pPr>
+        <w:pStyle w:val="Title"/>
+        <w:ind w:firstLine="0"/>
+        <w:jc w:val="left"/>
+        <w:rPr>
+          <w:b w:val="0"/>
+          <w:sz w:val="26"/>
+          <w:szCs w:val="26"/>
           <w:lang w:val="vi-VN"/>
         </w:rPr>
       </w:pPr>
+      <w:r>
+        <w:rPr>
+          <w:b w:val="0"/>
+          <w:sz w:val="26"/>
+          <w:szCs w:val="26"/>
+          <w:lang w:val="vi-VN"/>
+        </w:rPr>
+        <w:t xml:space="preserve">Sau một thời gian </w:t>
+      </w:r>
+      <w:r>
+        <w:rPr>
+          <w:b w:val="0"/>
+          <w:sz w:val="26"/>
+          <w:szCs w:val="26"/>
+          <w:lang w:val="vi-VN"/>
+        </w:rPr>
+        <w:t xml:space="preserve">tham gia học tập tại trường Đại học Bách Khoa Đà Nẵng, </w:t>
+      </w:r>
+      <w:r>
+        <w:rPr>
+          <w:b w:val="0"/>
+          <w:sz w:val="26"/>
+          <w:szCs w:val="26"/>
+          <w:lang w:val="vi-VN"/>
+        </w:rPr>
+        <w:t>em xin cảm ơn quý cô Th</w:t>
+      </w:r>
+      <w:r>
+        <w:rPr>
+          <w:b w:val="0"/>
+          <w:sz w:val="26"/>
+          <w:szCs w:val="26"/>
+          <w:lang w:val="vi-VN"/>
+        </w:rPr>
+        <w:t xml:space="preserve">S Đỗ Thị Tuyết Hoa, </w:t>
+      </w:r>
+      <w:r>
+        <w:rPr>
+          <w:b w:val="0"/>
+          <w:sz w:val="26"/>
+          <w:szCs w:val="26"/>
+          <w:lang w:val="vi-VN"/>
+        </w:rPr>
+        <w:t>Th</w:t>
+      </w:r>
+      <w:r>
+        <w:rPr>
+          <w:b w:val="0"/>
+          <w:sz w:val="26"/>
+          <w:szCs w:val="26"/>
+          <w:lang w:val="vi-VN"/>
+        </w:rPr>
+        <w:t xml:space="preserve">S Trần Hồ Thủy Tiên, và đặc biệt là thầy ThS Nguyễn Văn Nguyên đã </w:t>
+      </w:r>
+      <w:r>
+        <w:rPr>
+          <w:b w:val="0"/>
+          <w:sz w:val="26"/>
+          <w:szCs w:val="26"/>
+          <w:lang w:val="vi-VN"/>
+        </w:rPr>
+        <w:t>tân tình chỉ dẫn</w:t>
+      </w:r>
+      <w:r>
+        <w:rPr>
+          <w:b w:val="0"/>
+          <w:sz w:val="26"/>
+          <w:szCs w:val="26"/>
+          <w:lang w:val="vi-VN"/>
+        </w:rPr>
+        <w:t>, giúp em hoàn thành đồ án này.</w:t>
+      </w:r>
     </w:p>
     <w:p>
       <w:pPr>
         <w:pStyle w:val="Title"/>
+        <w:ind w:firstLine="0"/>
         <w:jc w:val="left"/>
         <w:rPr>
+          <w:b w:val="0"/>
+          <w:sz w:val="26"/>
+          <w:szCs w:val="26"/>
+        </w:rPr>
+      </w:pPr>
+      <w:proofErr w:type="gramStart"/>
+      <w:r>
+        <w:rPr>
+          <w:b w:val="0"/>
+          <w:sz w:val="26"/>
+          <w:szCs w:val="26"/>
+        </w:rPr>
+        <w:t>Số nguyên tố là số nguyên lớn hơn 1 gồm 2 ước là 1 và chính nó.</w:t>
+      </w:r>
+      <w:proofErr w:type="gramEnd"/>
+      <w:r>
+        <w:rPr>
+          <w:b w:val="0"/>
+          <w:sz w:val="26"/>
+          <w:szCs w:val="26"/>
+        </w:rPr>
+        <w:t xml:space="preserve"> Với tính chất đặc biệt này khiến số nguyên tố có các ứng dụng quan trọng trong các lĩnh vực mã hóa, bảo mật thông tin đặc biệt là trong thời số</w:t>
+      </w:r>
+      <w:r>
+        <w:rPr>
+          <w:b w:val="0"/>
+          <w:sz w:val="26"/>
+          <w:szCs w:val="26"/>
+        </w:rPr>
+        <w:t>, khi mà hầu hết các thông tin đều được tổ chức và lưu trữ thông qua các cloud, server.</w:t>
+      </w:r>
+      <w:r>
+        <w:rPr>
+          <w:b w:val="0"/>
+          <w:sz w:val="26"/>
+          <w:szCs w:val="26"/>
+        </w:rPr>
+        <w:t xml:space="preserve"> Do vậy, có rất nhiều bài toán liên quan đến số nguyên tố được đặt ra, và đồ </w:t>
+      </w:r>
+      <w:proofErr w:type="gramStart"/>
+      <w:r>
+        <w:rPr>
+          <w:b w:val="0"/>
+          <w:sz w:val="26"/>
+          <w:szCs w:val="26"/>
+        </w:rPr>
+        <w:t>án</w:t>
+      </w:r>
+      <w:proofErr w:type="gramEnd"/>
+      <w:r>
+        <w:rPr>
+          <w:b w:val="0"/>
+          <w:sz w:val="26"/>
+          <w:szCs w:val="26"/>
+        </w:rPr>
+        <w:t xml:space="preserve"> lần này sẽ nghiên cứu cachs tìm những số nguyên tố có chiều cao cho trước trong một khoảng xác định.</w:t>
+      </w:r>
+      <w:r>
+        <w:rPr>
           <w:lang w:val="vi-VN"/>
         </w:rPr>
-      </w:pPr>
-      <w:r>
-        <w:rPr>
-          <w:lang w:val="vi-VN"/>
-        </w:rPr>
         <w:br w:type="page"/>
       </w:r>
-      <w:bookmarkStart w:id="5" w:name="_Toc19885205"/>
+      <w:bookmarkStart w:id="6" w:name="_Toc19885205"/>
       <w:r>
         <w:rPr>
           <w:lang w:val="vi-VN"/>
@@ -529,7 +700,7 @@
         <w:lastRenderedPageBreak/>
         <w:t>MỤC LỤC</w:t>
       </w:r>
-      <w:bookmarkEnd w:id="5"/>
+      <w:bookmarkEnd w:id="6"/>
     </w:p>
     <w:p>
       <w:pPr>
@@ -1220,41 +1391,7 @@
             <w:noProof/>
             <w:webHidden/>
           </w:rPr>
-          <w:fldChar w:fldCharType="begin"/>
-        </w:r>
-        <w:r>
-          <w:rPr>
-            <w:noProof/>
-            <w:webHidden/>
-          </w:rPr>
-          <w:instrText xml:space="preserve"> PAGEREF _Toc19885212 \h </w:instrText>
-        </w:r>
-        <w:r>
-          <w:rPr>
-            <w:noProof/>
-            <w:webHidden/>
-          </w:rPr>
-        </w:r>
-        <w:r>
-          <w:rPr>
-            <w:noProof/>
-            <w:webHidden/>
-          </w:rPr>
-          <w:fldChar w:fldCharType="separate"/>
-        </w:r>
-        <w:r>
-          <w:rPr>
-            <w:noProof/>
-            <w:webHidden/>
-          </w:rPr>
-          <w:t>5</w:t>
-        </w:r>
-        <w:r>
-          <w:rPr>
-            <w:noProof/>
-            <w:webHidden/>
-          </w:rPr>
-          <w:fldChar w:fldCharType="end"/>
+          <w:t>6</w:t>
         </w:r>
       </w:hyperlink>
     </w:p>
@@ -1307,41 +1444,7 @@
             <w:noProof/>
             <w:webHidden/>
           </w:rPr>
-          <w:fldChar w:fldCharType="begin"/>
-        </w:r>
-        <w:r>
-          <w:rPr>
-            <w:noProof/>
-            <w:webHidden/>
-          </w:rPr>
-          <w:instrText xml:space="preserve"> PAGEREF _Toc19885213 \h </w:instrText>
-        </w:r>
-        <w:r>
-          <w:rPr>
-            <w:noProof/>
-            <w:webHidden/>
-          </w:rPr>
-        </w:r>
-        <w:r>
-          <w:rPr>
-            <w:noProof/>
-            <w:webHidden/>
-          </w:rPr>
-          <w:fldChar w:fldCharType="separate"/>
-        </w:r>
-        <w:r>
-          <w:rPr>
-            <w:noProof/>
-            <w:webHidden/>
-          </w:rPr>
-          <w:t>5</w:t>
-        </w:r>
-        <w:r>
-          <w:rPr>
-            <w:noProof/>
-            <w:webHidden/>
-          </w:rPr>
-          <w:fldChar w:fldCharType="end"/>
+          <w:t>6</w:t>
         </w:r>
       </w:hyperlink>
     </w:p>
@@ -1394,41 +1497,7 @@
             <w:noProof/>
             <w:webHidden/>
           </w:rPr>
-          <w:fldChar w:fldCharType="begin"/>
-        </w:r>
-        <w:r>
-          <w:rPr>
-            <w:noProof/>
-            <w:webHidden/>
-          </w:rPr>
-          <w:instrText xml:space="preserve"> PAGEREF _Toc19885214 \h </w:instrText>
-        </w:r>
-        <w:r>
-          <w:rPr>
-            <w:noProof/>
-            <w:webHidden/>
-          </w:rPr>
-        </w:r>
-        <w:r>
-          <w:rPr>
-            <w:noProof/>
-            <w:webHidden/>
-          </w:rPr>
-          <w:fldChar w:fldCharType="separate"/>
-        </w:r>
-        <w:r>
-          <w:rPr>
-            <w:noProof/>
-            <w:webHidden/>
-          </w:rPr>
-          <w:t>5</w:t>
-        </w:r>
-        <w:r>
-          <w:rPr>
-            <w:noProof/>
-            <w:webHidden/>
-          </w:rPr>
-          <w:fldChar w:fldCharType="end"/>
+          <w:t>6</w:t>
         </w:r>
       </w:hyperlink>
     </w:p>
@@ -1481,41 +1550,7 @@
             <w:noProof/>
             <w:webHidden/>
           </w:rPr>
-          <w:fldChar w:fldCharType="begin"/>
-        </w:r>
-        <w:r>
-          <w:rPr>
-            <w:noProof/>
-            <w:webHidden/>
-          </w:rPr>
-          <w:instrText xml:space="preserve"> PAGEREF _Toc19885215 \h </w:instrText>
-        </w:r>
-        <w:r>
-          <w:rPr>
-            <w:noProof/>
-            <w:webHidden/>
-          </w:rPr>
-        </w:r>
-        <w:r>
-          <w:rPr>
-            <w:noProof/>
-            <w:webHidden/>
-          </w:rPr>
-          <w:fldChar w:fldCharType="separate"/>
-        </w:r>
-        <w:r>
-          <w:rPr>
-            <w:noProof/>
-            <w:webHidden/>
-          </w:rPr>
-          <w:t>5</w:t>
-        </w:r>
-        <w:r>
-          <w:rPr>
-            <w:noProof/>
-            <w:webHidden/>
-          </w:rPr>
-          <w:fldChar w:fldCharType="end"/>
+          <w:t>7</w:t>
         </w:r>
       </w:hyperlink>
     </w:p>
@@ -1568,41 +1603,7 @@
             <w:noProof/>
             <w:webHidden/>
           </w:rPr>
-          <w:fldChar w:fldCharType="begin"/>
-        </w:r>
-        <w:r>
-          <w:rPr>
-            <w:noProof/>
-            <w:webHidden/>
-          </w:rPr>
-          <w:instrText xml:space="preserve"> PAGEREF _Toc19885216 \h </w:instrText>
-        </w:r>
-        <w:r>
-          <w:rPr>
-            <w:noProof/>
-            <w:webHidden/>
-          </w:rPr>
-        </w:r>
-        <w:r>
-          <w:rPr>
-            <w:noProof/>
-            <w:webHidden/>
-          </w:rPr>
-          <w:fldChar w:fldCharType="separate"/>
-        </w:r>
-        <w:r>
-          <w:rPr>
-            <w:noProof/>
-            <w:webHidden/>
-          </w:rPr>
-          <w:t>5</w:t>
-        </w:r>
-        <w:r>
-          <w:rPr>
-            <w:noProof/>
-            <w:webHidden/>
-          </w:rPr>
-          <w:fldChar w:fldCharType="end"/>
+          <w:t>9</w:t>
         </w:r>
       </w:hyperlink>
     </w:p>
@@ -1655,41 +1656,7 @@
             <w:noProof/>
             <w:webHidden/>
           </w:rPr>
-          <w:fldChar w:fldCharType="begin"/>
-        </w:r>
-        <w:r>
-          <w:rPr>
-            <w:noProof/>
-            <w:webHidden/>
-          </w:rPr>
-          <w:instrText xml:space="preserve"> PAGEREF _Toc19885217 \h </w:instrText>
-        </w:r>
-        <w:r>
-          <w:rPr>
-            <w:noProof/>
-            <w:webHidden/>
-          </w:rPr>
-        </w:r>
-        <w:r>
-          <w:rPr>
-            <w:noProof/>
-            <w:webHidden/>
-          </w:rPr>
-          <w:fldChar w:fldCharType="separate"/>
-        </w:r>
-        <w:r>
-          <w:rPr>
-            <w:noProof/>
-            <w:webHidden/>
-          </w:rPr>
-          <w:t>5</w:t>
-        </w:r>
-        <w:r>
-          <w:rPr>
-            <w:noProof/>
-            <w:webHidden/>
-          </w:rPr>
-          <w:fldChar w:fldCharType="end"/>
+          <w:t>9</w:t>
         </w:r>
       </w:hyperlink>
     </w:p>
@@ -1742,41 +1709,7 @@
             <w:noProof/>
             <w:webHidden/>
           </w:rPr>
-          <w:fldChar w:fldCharType="begin"/>
-        </w:r>
-        <w:r>
-          <w:rPr>
-            <w:noProof/>
-            <w:webHidden/>
-          </w:rPr>
-          <w:instrText xml:space="preserve"> PAGEREF _Toc19885218 \h </w:instrText>
-        </w:r>
-        <w:r>
-          <w:rPr>
-            <w:noProof/>
-            <w:webHidden/>
-          </w:rPr>
-        </w:r>
-        <w:r>
-          <w:rPr>
-            <w:noProof/>
-            <w:webHidden/>
-          </w:rPr>
-          <w:fldChar w:fldCharType="separate"/>
-        </w:r>
-        <w:r>
-          <w:rPr>
-            <w:noProof/>
-            <w:webHidden/>
-          </w:rPr>
-          <w:t>5</w:t>
-        </w:r>
-        <w:r>
-          <w:rPr>
-            <w:noProof/>
-            <w:webHidden/>
-          </w:rPr>
-          <w:fldChar w:fldCharType="end"/>
+          <w:t>10</w:t>
         </w:r>
       </w:hyperlink>
     </w:p>
@@ -1829,41 +1762,7 @@
             <w:noProof/>
             <w:webHidden/>
           </w:rPr>
-          <w:fldChar w:fldCharType="begin"/>
-        </w:r>
-        <w:r>
-          <w:rPr>
-            <w:noProof/>
-            <w:webHidden/>
-          </w:rPr>
-          <w:instrText xml:space="preserve"> PAGEREF _Toc19885219 \h </w:instrText>
-        </w:r>
-        <w:r>
-          <w:rPr>
-            <w:noProof/>
-            <w:webHidden/>
-          </w:rPr>
-        </w:r>
-        <w:r>
-          <w:rPr>
-            <w:noProof/>
-            <w:webHidden/>
-          </w:rPr>
-          <w:fldChar w:fldCharType="separate"/>
-        </w:r>
-        <w:r>
-          <w:rPr>
-            <w:noProof/>
-            <w:webHidden/>
-          </w:rPr>
-          <w:t>5</w:t>
-        </w:r>
-        <w:r>
-          <w:rPr>
-            <w:noProof/>
-            <w:webHidden/>
-          </w:rPr>
-          <w:fldChar w:fldCharType="end"/>
+          <w:t>10</w:t>
         </w:r>
       </w:hyperlink>
     </w:p>
@@ -1916,41 +1815,7 @@
             <w:noProof/>
             <w:webHidden/>
           </w:rPr>
-          <w:fldChar w:fldCharType="begin"/>
-        </w:r>
-        <w:r>
-          <w:rPr>
-            <w:noProof/>
-            <w:webHidden/>
-          </w:rPr>
-          <w:instrText xml:space="preserve"> PAGEREF _Toc19885220 \h </w:instrText>
-        </w:r>
-        <w:r>
-          <w:rPr>
-            <w:noProof/>
-            <w:webHidden/>
-          </w:rPr>
-        </w:r>
-        <w:r>
-          <w:rPr>
-            <w:noProof/>
-            <w:webHidden/>
-          </w:rPr>
-          <w:fldChar w:fldCharType="separate"/>
-        </w:r>
-        <w:r>
-          <w:rPr>
-            <w:noProof/>
-            <w:webHidden/>
-          </w:rPr>
-          <w:t>5</w:t>
-        </w:r>
-        <w:r>
-          <w:rPr>
-            <w:noProof/>
-            <w:webHidden/>
-          </w:rPr>
-          <w:fldChar w:fldCharType="end"/>
+          <w:t>14</w:t>
         </w:r>
       </w:hyperlink>
     </w:p>
@@ -2003,41 +1868,7 @@
             <w:noProof/>
             <w:webHidden/>
           </w:rPr>
-          <w:fldChar w:fldCharType="begin"/>
-        </w:r>
-        <w:r>
-          <w:rPr>
-            <w:noProof/>
-            <w:webHidden/>
-          </w:rPr>
-          <w:instrText xml:space="preserve"> PAGEREF _Toc19885221 \h </w:instrText>
-        </w:r>
-        <w:r>
-          <w:rPr>
-            <w:noProof/>
-            <w:webHidden/>
-          </w:rPr>
-        </w:r>
-        <w:r>
-          <w:rPr>
-            <w:noProof/>
-            <w:webHidden/>
-          </w:rPr>
-          <w:fldChar w:fldCharType="separate"/>
-        </w:r>
-        <w:r>
-          <w:rPr>
-            <w:noProof/>
-            <w:webHidden/>
-          </w:rPr>
-          <w:t>5</w:t>
-        </w:r>
-        <w:r>
-          <w:rPr>
-            <w:noProof/>
-            <w:webHidden/>
-          </w:rPr>
-          <w:fldChar w:fldCharType="end"/>
+          <w:t>23</w:t>
         </w:r>
       </w:hyperlink>
     </w:p>
@@ -2071,41 +1902,7 @@
             <w:noProof/>
             <w:webHidden/>
           </w:rPr>
-          <w:fldChar w:fldCharType="begin"/>
-        </w:r>
-        <w:r>
-          <w:rPr>
-            <w:noProof/>
-            <w:webHidden/>
-          </w:rPr>
-          <w:instrText xml:space="preserve"> PAGEREF _Toc19885222 \h </w:instrText>
-        </w:r>
-        <w:r>
-          <w:rPr>
-            <w:noProof/>
-            <w:webHidden/>
-          </w:rPr>
-        </w:r>
-        <w:r>
-          <w:rPr>
-            <w:noProof/>
-            <w:webHidden/>
-          </w:rPr>
-          <w:fldChar w:fldCharType="separate"/>
-        </w:r>
-        <w:r>
-          <w:rPr>
-            <w:noProof/>
-            <w:webHidden/>
-          </w:rPr>
-          <w:t>5</w:t>
-        </w:r>
-        <w:r>
-          <w:rPr>
-            <w:noProof/>
-            <w:webHidden/>
-          </w:rPr>
-          <w:fldChar w:fldCharType="end"/>
+          <w:t>24</w:t>
         </w:r>
       </w:hyperlink>
     </w:p>
@@ -2158,41 +1955,7 @@
             <w:noProof/>
             <w:webHidden/>
           </w:rPr>
-          <w:fldChar w:fldCharType="begin"/>
-        </w:r>
-        <w:r>
-          <w:rPr>
-            <w:noProof/>
-            <w:webHidden/>
-          </w:rPr>
-          <w:instrText xml:space="preserve"> PAGEREF _Toc19885223 \h </w:instrText>
-        </w:r>
-        <w:r>
-          <w:rPr>
-            <w:noProof/>
-            <w:webHidden/>
-          </w:rPr>
-        </w:r>
-        <w:r>
-          <w:rPr>
-            <w:noProof/>
-            <w:webHidden/>
-          </w:rPr>
-          <w:fldChar w:fldCharType="separate"/>
-        </w:r>
-        <w:r>
-          <w:rPr>
-            <w:noProof/>
-            <w:webHidden/>
-          </w:rPr>
-          <w:t>5</w:t>
-        </w:r>
-        <w:r>
-          <w:rPr>
-            <w:noProof/>
-            <w:webHidden/>
-          </w:rPr>
-          <w:fldChar w:fldCharType="end"/>
+          <w:t>24</w:t>
         </w:r>
       </w:hyperlink>
     </w:p>
@@ -2245,41 +2008,7 @@
             <w:noProof/>
             <w:webHidden/>
           </w:rPr>
-          <w:fldChar w:fldCharType="begin"/>
-        </w:r>
-        <w:r>
-          <w:rPr>
-            <w:noProof/>
-            <w:webHidden/>
-          </w:rPr>
-          <w:instrText xml:space="preserve"> PAGEREF _Toc19885224 \h </w:instrText>
-        </w:r>
-        <w:r>
-          <w:rPr>
-            <w:noProof/>
-            <w:webHidden/>
-          </w:rPr>
-        </w:r>
-        <w:r>
-          <w:rPr>
-            <w:noProof/>
-            <w:webHidden/>
-          </w:rPr>
-          <w:fldChar w:fldCharType="separate"/>
-        </w:r>
-        <w:r>
-          <w:rPr>
-            <w:noProof/>
-            <w:webHidden/>
-          </w:rPr>
-          <w:t>5</w:t>
-        </w:r>
-        <w:r>
-          <w:rPr>
-            <w:noProof/>
-            <w:webHidden/>
-          </w:rPr>
-          <w:fldChar w:fldCharType="end"/>
+          <w:t>24</w:t>
         </w:r>
       </w:hyperlink>
     </w:p>
@@ -2313,41 +2042,7 @@
             <w:noProof/>
             <w:webHidden/>
           </w:rPr>
-          <w:fldChar w:fldCharType="begin"/>
-        </w:r>
-        <w:r>
-          <w:rPr>
-            <w:noProof/>
-            <w:webHidden/>
-          </w:rPr>
-          <w:instrText xml:space="preserve"> PAGEREF _Toc19885225 \h </w:instrText>
-        </w:r>
-        <w:r>
-          <w:rPr>
-            <w:noProof/>
-            <w:webHidden/>
-          </w:rPr>
-        </w:r>
-        <w:r>
-          <w:rPr>
-            <w:noProof/>
-            <w:webHidden/>
-          </w:rPr>
-          <w:fldChar w:fldCharType="separate"/>
-        </w:r>
-        <w:r>
-          <w:rPr>
-            <w:noProof/>
-            <w:webHidden/>
-          </w:rPr>
-          <w:t>6</w:t>
-        </w:r>
-        <w:r>
-          <w:rPr>
-            <w:noProof/>
-            <w:webHidden/>
-          </w:rPr>
-          <w:fldChar w:fldCharType="end"/>
+          <w:t>25</w:t>
         </w:r>
       </w:hyperlink>
     </w:p>
@@ -2391,41 +2086,7 @@
             <w:noProof/>
             <w:webHidden/>
           </w:rPr>
-          <w:fldChar w:fldCharType="begin"/>
-        </w:r>
-        <w:r>
-          <w:rPr>
-            <w:noProof/>
-            <w:webHidden/>
-          </w:rPr>
-          <w:instrText xml:space="preserve"> PAGEREF _Toc19885226 \h </w:instrText>
-        </w:r>
-        <w:r>
-          <w:rPr>
-            <w:noProof/>
-            <w:webHidden/>
-          </w:rPr>
-        </w:r>
-        <w:r>
-          <w:rPr>
-            <w:noProof/>
-            <w:webHidden/>
-          </w:rPr>
-          <w:fldChar w:fldCharType="separate"/>
-        </w:r>
-        <w:r>
-          <w:rPr>
-            <w:noProof/>
-            <w:webHidden/>
-          </w:rPr>
-          <w:t>6</w:t>
-        </w:r>
-        <w:r>
-          <w:rPr>
-            <w:noProof/>
-            <w:webHidden/>
-          </w:rPr>
-          <w:fldChar w:fldCharType="end"/>
+          <w:t>25</w:t>
         </w:r>
       </w:hyperlink>
     </w:p>
@@ -2469,41 +2130,7 @@
             <w:noProof/>
             <w:webHidden/>
           </w:rPr>
-          <w:fldChar w:fldCharType="begin"/>
-        </w:r>
-        <w:r>
-          <w:rPr>
-            <w:noProof/>
-            <w:webHidden/>
-          </w:rPr>
-          <w:instrText xml:space="preserve"> PAGEREF _Toc19885227 \h </w:instrText>
-        </w:r>
-        <w:r>
-          <w:rPr>
-            <w:noProof/>
-            <w:webHidden/>
-          </w:rPr>
-        </w:r>
-        <w:r>
-          <w:rPr>
-            <w:noProof/>
-            <w:webHidden/>
-          </w:rPr>
-          <w:fldChar w:fldCharType="separate"/>
-        </w:r>
-        <w:r>
-          <w:rPr>
-            <w:noProof/>
-            <w:webHidden/>
-          </w:rPr>
-          <w:t>6</w:t>
-        </w:r>
-        <w:r>
-          <w:rPr>
-            <w:noProof/>
-            <w:webHidden/>
-          </w:rPr>
-          <w:fldChar w:fldCharType="end"/>
+          <w:t>25</w:t>
         </w:r>
       </w:hyperlink>
     </w:p>
@@ -2522,12 +2149,12 @@
       <w:r>
         <w:br w:type="page"/>
       </w:r>
-      <w:bookmarkStart w:id="6" w:name="_Toc19885206"/>
+      <w:bookmarkStart w:id="7" w:name="_Toc19885206"/>
       <w:r>
         <w:lastRenderedPageBreak/>
         <w:t>DANH MỤC HÌNH VẼ</w:t>
       </w:r>
-      <w:bookmarkEnd w:id="6"/>
+      <w:bookmarkEnd w:id="7"/>
     </w:p>
     <w:p>
       <w:pPr>
@@ -2536,6 +2163,87 @@
           <w:rStyle w:val="apple-converted-space"/>
         </w:rPr>
       </w:pPr>
+    </w:p>
+    <w:p>
+      <w:pPr>
+        <w:ind w:firstLine="432"/>
+        <w:rPr>
+          <w:rStyle w:val="apple-converted-space"/>
+          <w:rFonts w:cs="Arial"/>
+          <w:bCs/>
+          <w:kern w:val="32"/>
+          <w:sz w:val="28"/>
+          <w:szCs w:val="32"/>
+        </w:rPr>
+      </w:pPr>
+      <w:r>
+        <w:rPr>
+          <w:rStyle w:val="apple-converted-space"/>
+          <w:rFonts w:cs="Arial"/>
+          <w:bCs/>
+          <w:kern w:val="32"/>
+          <w:sz w:val="28"/>
+          <w:szCs w:val="32"/>
+        </w:rPr>
+        <w:t>Hình 3.1 Sơ đồ khối thuật toán độ cao của một số tự nhiên</w:t>
+      </w:r>
+      <w:r>
+        <w:rPr>
+          <w:rStyle w:val="apple-converted-space"/>
+          <w:rFonts w:cs="Arial"/>
+          <w:bCs/>
+          <w:kern w:val="32"/>
+          <w:sz w:val="28"/>
+          <w:szCs w:val="32"/>
+        </w:rPr>
+        <w:t>……………</w:t>
+      </w:r>
+      <w:r>
+        <w:rPr>
+          <w:rStyle w:val="apple-converted-space"/>
+          <w:rFonts w:cs="Arial"/>
+          <w:bCs/>
+          <w:kern w:val="32"/>
+          <w:sz w:val="28"/>
+          <w:szCs w:val="32"/>
+        </w:rPr>
+        <w:t>…….</w:t>
+      </w:r>
+    </w:p>
+    <w:p>
+      <w:pPr>
+        <w:ind w:firstLine="432"/>
+        <w:rPr>
+          <w:rStyle w:val="apple-converted-space"/>
+          <w:rFonts w:cs="Arial"/>
+          <w:bCs/>
+          <w:kern w:val="32"/>
+          <w:sz w:val="28"/>
+          <w:szCs w:val="32"/>
+        </w:rPr>
+      </w:pPr>
+      <w:r>
+        <w:rPr>
+          <w:rStyle w:val="apple-converted-space"/>
+          <w:rFonts w:cs="Arial"/>
+          <w:bCs/>
+          <w:kern w:val="32"/>
+          <w:sz w:val="28"/>
+          <w:szCs w:val="32"/>
+        </w:rPr>
+        <w:t>Hình 3.2 Sơ đồ khối thuật toán sàng Eratosthenes</w:t>
+      </w:r>
+      <w:r>
+        <w:rPr>
+          <w:rStyle w:val="apple-converted-space"/>
+          <w:rFonts w:cs="Arial"/>
+          <w:bCs/>
+          <w:kern w:val="32"/>
+          <w:sz w:val="28"/>
+          <w:szCs w:val="32"/>
+        </w:rPr>
+        <w:t>…………………………..</w:t>
+      </w:r>
     </w:p>
     <w:p>
       <w:pPr>
@@ -2550,7 +2258,6 @@
           <w:b w:val="0"/>
         </w:rPr>
       </w:pPr>
-      <w:proofErr w:type="gramStart"/>
       <w:r>
         <w:rPr>
           <w:rStyle w:val="apple-converted-space"/>
@@ -2563,9 +2270,8 @@
           <w:rStyle w:val="apple-converted-space"/>
           <w:b w:val="0"/>
         </w:rPr>
-        <w:t>1.</w:t>
-      </w:r>
-      <w:proofErr w:type="gramEnd"/>
+        <w:t>1</w:t>
+      </w:r>
       <w:r>
         <w:rPr>
           <w:rStyle w:val="apple-converted-space"/>
@@ -2601,7 +2307,6 @@
           <w:b w:val="0"/>
         </w:rPr>
       </w:pPr>
-      <w:proofErr w:type="gramStart"/>
       <w:r>
         <w:rPr>
           <w:rStyle w:val="apple-converted-space"/>
@@ -2614,29 +2319,28 @@
           <w:rStyle w:val="apple-converted-space"/>
           <w:b w:val="0"/>
         </w:rPr>
-        <w:t>ình 4.</w:t>
-      </w:r>
-      <w:proofErr w:type="gramEnd"/>
+        <w:t>ình 4.2</w:t>
+      </w:r>
       <w:r>
         <w:rPr>
           <w:rStyle w:val="apple-converted-space"/>
           <w:b w:val="0"/>
         </w:rPr>
-        <w:t xml:space="preserve"> </w:t>
+        <w:t xml:space="preserve"> Chương trình đưa ra 2 lựa chọn cho người dùng</w:t>
       </w:r>
       <w:r>
         <w:rPr>
           <w:rStyle w:val="apple-converted-space"/>
           <w:b w:val="0"/>
         </w:rPr>
-        <w:t>2. Chương trình đưa ra 2 lựa chọn cho người dùng</w:t>
+        <w:t>……………….</w:t>
       </w:r>
       <w:r>
         <w:rPr>
           <w:rStyle w:val="apple-converted-space"/>
           <w:b w:val="0"/>
         </w:rPr>
-        <w:t>……………….</w:t>
+        <w:t>..</w:t>
       </w:r>
       <w:r>
         <w:rPr>
@@ -2659,7 +2363,6 @@
           <w:b w:val="0"/>
         </w:rPr>
       </w:pPr>
-      <w:proofErr w:type="gramStart"/>
       <w:r>
         <w:rPr>
           <w:rStyle w:val="apple-converted-space"/>
@@ -2679,9 +2382,8 @@
           <w:rStyle w:val="apple-converted-space"/>
           <w:b w:val="0"/>
         </w:rPr>
-        <w:t>3.</w:t>
-      </w:r>
-      <w:proofErr w:type="gramEnd"/>
+        <w:t>3</w:t>
+      </w:r>
       <w:r>
         <w:rPr>
           <w:rStyle w:val="apple-converted-space"/>
@@ -2695,6 +2397,13 @@
           <w:b w:val="0"/>
         </w:rPr>
         <w:t>gười dùng nhập số nguyên N và H…………………………….</w:t>
+      </w:r>
+      <w:r>
+        <w:rPr>
+          <w:rStyle w:val="apple-converted-space"/>
+          <w:b w:val="0"/>
+        </w:rPr>
+        <w:t>.</w:t>
       </w:r>
       <w:r>
         <w:rPr>
@@ -2717,7 +2426,6 @@
           <w:b w:val="0"/>
         </w:rPr>
       </w:pPr>
-      <w:proofErr w:type="gramStart"/>
       <w:r>
         <w:rPr>
           <w:rStyle w:val="apple-converted-space"/>
@@ -2737,15 +2445,14 @@
           <w:rStyle w:val="apple-converted-space"/>
           <w:b w:val="0"/>
         </w:rPr>
-        <w:t>4.</w:t>
-      </w:r>
-      <w:proofErr w:type="gramEnd"/>
+        <w:t xml:space="preserve">4 </w:t>
+      </w:r>
       <w:r>
         <w:rPr>
           <w:rStyle w:val="apple-converted-space"/>
           <w:b w:val="0"/>
         </w:rPr>
-        <w:t xml:space="preserve"> Chương trình đưa ra 2 lựa chọn cho việc xuất kết quả </w:t>
+        <w:t xml:space="preserve">Chương trình đưa ra 2 lựa chọn cho việc xuất kết quả </w:t>
       </w:r>
       <w:r>
         <w:rPr>
@@ -2753,6 +2460,13 @@
           <w:b w:val="0"/>
         </w:rPr>
         <w:t>………….</w:t>
+      </w:r>
+      <w:r>
+        <w:rPr>
+          <w:rStyle w:val="apple-converted-space"/>
+          <w:b w:val="0"/>
+        </w:rPr>
+        <w:t>.</w:t>
       </w:r>
       <w:r>
         <w:rPr>
@@ -2775,7 +2489,6 @@
           <w:b w:val="0"/>
         </w:rPr>
       </w:pPr>
-      <w:proofErr w:type="gramStart"/>
       <w:r>
         <w:rPr>
           <w:rStyle w:val="apple-converted-space"/>
@@ -2795,15 +2508,14 @@
           <w:rStyle w:val="apple-converted-space"/>
           <w:b w:val="0"/>
         </w:rPr>
-        <w:t>5.</w:t>
-      </w:r>
-      <w:proofErr w:type="gramEnd"/>
+        <w:t xml:space="preserve">5 </w:t>
+      </w:r>
       <w:r>
         <w:rPr>
           <w:rStyle w:val="apple-converted-space"/>
           <w:b w:val="0"/>
         </w:rPr>
-        <w:t xml:space="preserve"> Với dữ liệu lớn in ra màn hình </w:t>
+        <w:t xml:space="preserve">Với dữ liệu lớn in ra màn hình </w:t>
       </w:r>
       <w:r>
         <w:rPr>
@@ -2877,7 +2589,6 @@
           <w:b w:val="0"/>
         </w:rPr>
       </w:pPr>
-      <w:proofErr w:type="gramStart"/>
       <w:r>
         <w:rPr>
           <w:rStyle w:val="apple-converted-space"/>
@@ -2897,15 +2608,14 @@
           <w:rStyle w:val="apple-converted-space"/>
           <w:b w:val="0"/>
         </w:rPr>
-        <w:t>6.</w:t>
-      </w:r>
-      <w:proofErr w:type="gramEnd"/>
+        <w:t xml:space="preserve">6 </w:t>
+      </w:r>
       <w:r>
         <w:rPr>
           <w:rStyle w:val="apple-converted-space"/>
           <w:b w:val="0"/>
         </w:rPr>
-        <w:t xml:space="preserve"> Trường hợp chọn nhập dữ liệu </w:t>
+        <w:t xml:space="preserve">Trường hợp chọn nhập dữ liệu </w:t>
       </w:r>
       <w:r>
         <w:rPr>
@@ -2913,6 +2623,13 @@
           <w:b w:val="0"/>
         </w:rPr>
         <w:t>từ file…………………………...</w:t>
+      </w:r>
+      <w:r>
+        <w:rPr>
+          <w:rStyle w:val="apple-converted-space"/>
+          <w:b w:val="0"/>
+        </w:rPr>
+        <w:t>.</w:t>
       </w:r>
       <w:r>
         <w:rPr>
@@ -2935,7 +2652,6 @@
           <w:b w:val="0"/>
         </w:rPr>
       </w:pPr>
-      <w:proofErr w:type="gramStart"/>
       <w:r>
         <w:rPr>
           <w:rStyle w:val="apple-converted-space"/>
@@ -2955,22 +2671,28 @@
           <w:rStyle w:val="apple-converted-space"/>
           <w:b w:val="0"/>
         </w:rPr>
-        <w:t>7.</w:t>
-      </w:r>
-      <w:proofErr w:type="gramEnd"/>
+        <w:t xml:space="preserve">7 </w:t>
+      </w:r>
       <w:r>
         <w:rPr>
           <w:rStyle w:val="apple-converted-space"/>
           <w:b w:val="0"/>
         </w:rPr>
-        <w:t xml:space="preserve"> Người dùng phải </w:t>
+        <w:t xml:space="preserve">Người dùng phải </w:t>
       </w:r>
       <w:r>
         <w:rPr>
           <w:rStyle w:val="apple-converted-space"/>
           <w:b w:val="0"/>
         </w:rPr>
-        <w:t>nhập tên file đầu vào mong muốn…………….</w:t>
+        <w:t>nhập tên file đầu vào mong muốn……………</w:t>
+      </w:r>
+      <w:r>
+        <w:rPr>
+          <w:rStyle w:val="apple-converted-space"/>
+          <w:b w:val="0"/>
+        </w:rPr>
+        <w:t>..</w:t>
       </w:r>
       <w:r>
         <w:rPr>
@@ -2993,7 +2715,6 @@
           <w:b w:val="0"/>
         </w:rPr>
       </w:pPr>
-      <w:proofErr w:type="gramStart"/>
       <w:r>
         <w:rPr>
           <w:rStyle w:val="apple-converted-space"/>
@@ -3013,15 +2734,14 @@
           <w:rStyle w:val="apple-converted-space"/>
           <w:b w:val="0"/>
         </w:rPr>
-        <w:t>8.</w:t>
-      </w:r>
-      <w:proofErr w:type="gramEnd"/>
+        <w:t xml:space="preserve">8 </w:t>
+      </w:r>
       <w:r>
         <w:rPr>
           <w:rStyle w:val="apple-converted-space"/>
           <w:b w:val="0"/>
         </w:rPr>
-        <w:t xml:space="preserve"> Khi người dùng</w:t>
+        <w:t>Khi người dùng</w:t>
       </w:r>
       <w:r>
         <w:rPr>
@@ -3029,6 +2749,13 @@
           <w:b w:val="0"/>
         </w:rPr>
         <w:t xml:space="preserve"> nhập đúng tên file và thỏa mãn………………...</w:t>
+      </w:r>
+      <w:r>
+        <w:rPr>
+          <w:rStyle w:val="apple-converted-space"/>
+          <w:b w:val="0"/>
+        </w:rPr>
+        <w:t>.</w:t>
       </w:r>
       <w:r>
         <w:rPr>
@@ -3046,8 +2773,10 @@
           <w:numId w:val="0"/>
         </w:numPr>
         <w:ind w:left="432"/>
-      </w:pPr>
-      <w:proofErr w:type="gramStart"/>
+        <w:rPr>
+          <w:rStyle w:val="apple-converted-space"/>
+        </w:rPr>
+      </w:pPr>
       <w:r>
         <w:rPr>
           <w:rStyle w:val="apple-converted-space"/>
@@ -3067,15 +2796,14 @@
           <w:rStyle w:val="apple-converted-space"/>
           <w:b w:val="0"/>
         </w:rPr>
-        <w:t>9.</w:t>
-      </w:r>
-      <w:proofErr w:type="gramEnd"/>
+        <w:t xml:space="preserve">9 </w:t>
+      </w:r>
       <w:r>
         <w:rPr>
           <w:rStyle w:val="apple-converted-space"/>
           <w:b w:val="0"/>
         </w:rPr>
-        <w:t xml:space="preserve"> File output.txt nơi chứa kết quả </w:t>
+        <w:t xml:space="preserve">File output.txt nơi chứa kết quả </w:t>
       </w:r>
       <w:r>
         <w:rPr>
@@ -3089,6 +2817,13 @@
           <w:rStyle w:val="apple-converted-space"/>
           <w:b w:val="0"/>
         </w:rPr>
+        <w:t>.</w:t>
+      </w:r>
+      <w:r>
+        <w:rPr>
+          <w:rStyle w:val="apple-converted-space"/>
+          <w:b w:val="0"/>
+        </w:rPr>
         <w:t>14</w:t>
       </w:r>
       <w:r>
@@ -3097,100 +2832,90 @@
         </w:rPr>
         <w:br w:type="page"/>
       </w:r>
-      <w:bookmarkStart w:id="7" w:name="_Toc19885207"/>
-      <w:r>
+    </w:p>
+    <w:p>
+      <w:pPr>
+        <w:pStyle w:val="Heading1"/>
+        <w:rPr>
+          <w:rStyle w:val="apple-converted-space"/>
+        </w:rPr>
+      </w:pPr>
+      <w:r>
+        <w:rPr>
+          <w:rStyle w:val="apple-converted-space"/>
+        </w:rPr>
         <w:lastRenderedPageBreak/>
         <w:t>GIỚI THIỆU ĐỀ TÀI</w:t>
       </w:r>
-      <w:bookmarkEnd w:id="7"/>
-    </w:p>
-    <w:p>
-      <w:pPr>
+    </w:p>
+    <w:p>
+      <w:pPr>
+        <w:ind w:left="567" w:firstLine="0"/>
+      </w:pPr>
+      <w:r>
         <w:rPr>
           <w:rStyle w:val="apple-converted-space"/>
         </w:rPr>
-      </w:pPr>
+        <w:t>Với sự phát triển mạnh mẽ của lĩnh vực công nghệ thông tin và mạng Internet</w:t>
+      </w:r>
+      <w:proofErr w:type="gramStart"/>
       <w:r>
         <w:rPr>
           <w:rStyle w:val="apple-converted-space"/>
         </w:rPr>
-        <w:t>Với sự phát triển mạnh mẽ củ</w:t>
-      </w:r>
+        <w:t>,  số</w:t>
+      </w:r>
+      <w:proofErr w:type="gramEnd"/>
       <w:r>
         <w:rPr>
           <w:rStyle w:val="apple-converted-space"/>
         </w:rPr>
-        <w:t xml:space="preserve">a lĩnh vực công nghệ thông tin và </w:t>
-      </w:r>
+        <w:t xml:space="preserve"> nguyên tố có các ứng dụng quan trọng trong lĩnh vực mã hóa, bảo mât thông tin số. Vì vậy, nhóm chúng em chọn đề tài 802: viết chương trình liệt kê các số nguyên tố không có chiều cao là H không vượt quá N </w:t>
+      </w:r>
+      <w:proofErr w:type="gramStart"/>
+      <w:r>
+        <w:t>( 10</w:t>
+      </w:r>
+      <w:proofErr w:type="gramEnd"/>
+      <w:r>
+        <w:t xml:space="preserve"> ≤ N ≤ 10</w:t>
+      </w:r>
+      <w:r>
+        <w:rPr>
+          <w:vertAlign w:val="superscript"/>
+        </w:rPr>
+        <w:t>6</w:t>
+      </w:r>
+      <w:r>
+        <w:t>, 1 ≤ H ≤ 54)</w:t>
+      </w:r>
+    </w:p>
+    <w:p>
+      <w:pPr>
+        <w:pStyle w:val="Heading1"/>
+      </w:pPr>
       <w:r>
         <w:rPr>
           <w:rStyle w:val="apple-converted-space"/>
         </w:rPr>
-        <w:t>mạng Internet</w:t>
-      </w:r>
-      <w:proofErr w:type="gramStart"/>
-      <w:r>
+        <w:t>CƠ SỞ LÝ THUYẾT</w:t>
+      </w:r>
+    </w:p>
+    <w:p>
+      <w:pPr>
+        <w:pStyle w:val="Heading2"/>
         <w:rPr>
           <w:rStyle w:val="apple-converted-space"/>
         </w:rPr>
-        <w:t>,  số</w:t>
-      </w:r>
-      <w:proofErr w:type="gramEnd"/>
+      </w:pPr>
+      <w:bookmarkStart w:id="8" w:name="_Toc19885210"/>
       <w:r>
         <w:rPr>
           <w:rStyle w:val="apple-converted-space"/>
         </w:rPr>
-        <w:t xml:space="preserve"> nguyên tố có các ứng dụng quan trọng trong lĩnh vực mã hóa, bảo mât thông tin số. Vì vậy, nhóm chúng em chọn đề tài 802: viết chương trình liệt kê các số nguyên tố không có chiều cao là H không vượt quá N </w:t>
-      </w:r>
-      <w:proofErr w:type="gramStart"/>
-      <w:r>
-        <w:t>( 10</w:t>
-      </w:r>
-      <w:proofErr w:type="gramEnd"/>
-      <w:r>
-        <w:t xml:space="preserve"> ≤ N ≤ 10</w:t>
-      </w:r>
-      <w:r>
-        <w:rPr>
-          <w:vertAlign w:val="superscript"/>
-        </w:rPr>
-        <w:t>6</w:t>
-      </w:r>
-      <w:r>
-        <w:t>, 1 ≤ H ≤ 54)</w:t>
-      </w:r>
-    </w:p>
-    <w:p>
-      <w:pPr>
-        <w:pStyle w:val="Heading1"/>
-        <w:rPr>
-          <w:rStyle w:val="apple-converted-space"/>
-        </w:rPr>
-      </w:pPr>
-      <w:bookmarkStart w:id="8" w:name="_Toc19885208"/>
-      <w:r>
-        <w:rPr>
-          <w:rStyle w:val="apple-converted-space"/>
-        </w:rPr>
-        <w:t>CƠ SỞ LÝ THUYẾT</w:t>
+        <w:t>Ý tưởng</w:t>
       </w:r>
       <w:bookmarkEnd w:id="8"/>
-    </w:p>
-    <w:p>
-      <w:pPr>
-        <w:pStyle w:val="Heading2"/>
-        <w:rPr>
-          <w:rStyle w:val="apple-converted-space"/>
-        </w:rPr>
-      </w:pPr>
-      <w:bookmarkStart w:id="9" w:name="_Toc19885210"/>
-      <w:r>
-        <w:rPr>
-          <w:rStyle w:val="apple-converted-space"/>
-        </w:rPr>
-        <w:t>Ý tưởng</w:t>
-      </w:r>
-      <w:bookmarkEnd w:id="9"/>
     </w:p>
     <w:p>
       <w:pPr>
@@ -3289,14 +3014,14 @@
           <w:rStyle w:val="apple-converted-space"/>
         </w:rPr>
       </w:pPr>
-      <w:bookmarkStart w:id="10" w:name="_Toc19885211"/>
+      <w:bookmarkStart w:id="9" w:name="_Toc19885211"/>
       <w:r>
         <w:rPr>
           <w:rStyle w:val="apple-converted-space"/>
         </w:rPr>
         <w:t>Cơ sở lý thuyết</w:t>
       </w:r>
-      <w:bookmarkEnd w:id="10"/>
+      <w:bookmarkEnd w:id="9"/>
     </w:p>
     <w:p>
       <w:pPr>
@@ -3404,7 +3129,7 @@
       <w:pPr>
         <w:pStyle w:val="Heading1"/>
       </w:pPr>
-      <w:bookmarkStart w:id="11" w:name="_Toc19885212"/>
+      <w:bookmarkStart w:id="10" w:name="_Toc19885212"/>
       <w:r>
         <w:lastRenderedPageBreak/>
         <w:t xml:space="preserve">TỔ CHỨC </w:t>
@@ -3412,93 +3137,93 @@
       <w:r>
         <w:t>CẤU TRÚC DỮ LIỆU VÀ THUẬT TOÁN</w:t>
       </w:r>
+      <w:bookmarkEnd w:id="10"/>
+    </w:p>
+    <w:p>
+      <w:pPr>
+        <w:pStyle w:val="Heading2"/>
+      </w:pPr>
+      <w:bookmarkStart w:id="11" w:name="_Toc19885213"/>
+      <w:r>
+        <w:t>Phát biểu</w:t>
+      </w:r>
+      <w:r>
+        <w:t xml:space="preserve"> bài toán</w:t>
+      </w:r>
       <w:bookmarkEnd w:id="11"/>
     </w:p>
     <w:p>
+      <w:proofErr w:type="gramStart"/>
+      <w:r>
+        <w:t>Độ cao của một số tự nhiên là tổng các chữ số của số đó.</w:t>
+      </w:r>
+      <w:proofErr w:type="gramEnd"/>
+      <w:r>
+        <w:t xml:space="preserve"> Với mỗi cặp số tự nhiên N và H cho trước hãy liệt kê các số nguyên tố không vượt quá N và có chiều cao là H, 10 ≤ N ≤ 10</w:t>
+      </w:r>
+      <w:r>
+        <w:rPr>
+          <w:vertAlign w:val="superscript"/>
+        </w:rPr>
+        <w:t>6</w:t>
+      </w:r>
+      <w:r>
+        <w:t xml:space="preserve">, 1 ≤ H ≤ 54. </w:t>
+      </w:r>
+      <w:proofErr w:type="gramStart"/>
+      <w:r>
+        <w:t>Hãy viết chương trình C (có sử dụng file) để thực hiện yêu cầu trên.</w:t>
+      </w:r>
+      <w:proofErr w:type="gramEnd"/>
+    </w:p>
+    <w:p>
+      <w:r>
+        <w:t xml:space="preserve">Đầu vào: Hai số nguyên N và H </w:t>
+      </w:r>
+      <w:proofErr w:type="gramStart"/>
+      <w:r>
+        <w:t>( 10</w:t>
+      </w:r>
+      <w:proofErr w:type="gramEnd"/>
+      <w:r>
+        <w:t xml:space="preserve"> ≤ N ≤ 10</w:t>
+      </w:r>
+      <w:r>
+        <w:rPr>
+          <w:vertAlign w:val="superscript"/>
+        </w:rPr>
+        <w:t>6</w:t>
+      </w:r>
+      <w:r>
+        <w:t xml:space="preserve">, 1 ≤ H ≤ 54) được </w:t>
+      </w:r>
+      <w:r>
+        <w:t>tùy</w:t>
+      </w:r>
+      <w:r>
+        <w:t xml:space="preserve"> chọn nhập vào từ bàn phím hoặc từ file</w:t>
+      </w:r>
+    </w:p>
+    <w:p>
+      <w:r>
+        <w:t>Đầu ra: Danh sách các số nguyên tố trong đoạ</w:t>
+      </w:r>
+      <w:r>
+        <w:t xml:space="preserve">n [2, N] có chiều cao là H được tùy chọn </w:t>
+      </w:r>
+      <w:r>
+        <w:t>in trên giao diện đồ họa hoặc file</w:t>
+      </w:r>
+    </w:p>
+    <w:p>
       <w:pPr>
         <w:pStyle w:val="Heading2"/>
       </w:pPr>
-      <w:bookmarkStart w:id="12" w:name="_Toc19885213"/>
-      <w:r>
-        <w:t>Phát biểu</w:t>
-      </w:r>
-      <w:r>
-        <w:t xml:space="preserve"> bài toán</w:t>
+      <w:bookmarkStart w:id="12" w:name="_Toc19885214"/>
+      <w:r>
+        <w:t>Cấu trúc dữ liệu</w:t>
       </w:r>
       <w:bookmarkEnd w:id="12"/>
-    </w:p>
-    <w:p>
-      <w:proofErr w:type="gramStart"/>
-      <w:r>
-        <w:t>Độ cao của một số tự nhiên là tổng các chữ số của số đó.</w:t>
-      </w:r>
-      <w:proofErr w:type="gramEnd"/>
-      <w:r>
-        <w:t xml:space="preserve"> Với mỗi cặp số tự nhiên N và H cho trước hãy liệt kê các số nguyên tố không vượt quá N và có chiều cao là H, 10 ≤ N ≤ 10</w:t>
-      </w:r>
-      <w:r>
-        <w:rPr>
-          <w:vertAlign w:val="superscript"/>
-        </w:rPr>
-        <w:t>6</w:t>
-      </w:r>
-      <w:r>
-        <w:t xml:space="preserve">, 1 ≤ H ≤ 54. </w:t>
-      </w:r>
-      <w:proofErr w:type="gramStart"/>
-      <w:r>
-        <w:t>Hãy viết chương trình C (có sử dụng file) để thực hiện yêu cầu trên.</w:t>
-      </w:r>
-      <w:proofErr w:type="gramEnd"/>
-    </w:p>
-    <w:p>
-      <w:r>
-        <w:t xml:space="preserve">Đầu vào: Hai số nguyên N và H </w:t>
-      </w:r>
-      <w:proofErr w:type="gramStart"/>
-      <w:r>
-        <w:t>( 10</w:t>
-      </w:r>
-      <w:proofErr w:type="gramEnd"/>
-      <w:r>
-        <w:t xml:space="preserve"> ≤ N ≤ 10</w:t>
-      </w:r>
-      <w:r>
-        <w:rPr>
-          <w:vertAlign w:val="superscript"/>
-        </w:rPr>
-        <w:t>6</w:t>
-      </w:r>
-      <w:r>
-        <w:t xml:space="preserve">, 1 ≤ H ≤ 54) được </w:t>
-      </w:r>
-      <w:r>
-        <w:t>tùy</w:t>
-      </w:r>
-      <w:r>
-        <w:t xml:space="preserve"> chọn nhập vào từ bàn phím hoặc từ file</w:t>
-      </w:r>
-    </w:p>
-    <w:p>
-      <w:r>
-        <w:t>Đầu ra: Danh sách các số nguyên tố trong đoạ</w:t>
-      </w:r>
-      <w:r>
-        <w:t xml:space="preserve">n [2, N] có chiều cao là H được tùy chọn </w:t>
-      </w:r>
-      <w:r>
-        <w:t>in trên giao diện đồ họa hoặc file</w:t>
-      </w:r>
-    </w:p>
-    <w:p>
-      <w:pPr>
-        <w:pStyle w:val="Heading2"/>
-      </w:pPr>
-      <w:bookmarkStart w:id="13" w:name="_Toc19885214"/>
-      <w:r>
-        <w:t>Cấu trúc dữ liệu</w:t>
-      </w:r>
-      <w:bookmarkEnd w:id="13"/>
     </w:p>
     <w:p>
       <w:pPr>
@@ -3629,12 +3354,12 @@
       <w:pPr>
         <w:pStyle w:val="Heading2"/>
       </w:pPr>
-      <w:bookmarkStart w:id="14" w:name="_Toc19885215"/>
+      <w:bookmarkStart w:id="13" w:name="_Toc19885215"/>
       <w:r>
         <w:lastRenderedPageBreak/>
         <w:t>Thuật toán</w:t>
       </w:r>
-      <w:bookmarkEnd w:id="14"/>
+      <w:bookmarkEnd w:id="13"/>
     </w:p>
     <w:p>
       <w:pPr>
@@ -3657,26 +3382,14 @@
     </w:p>
     <w:p>
       <w:pPr>
-        <w:rPr>
-          <w:b/>
-          <w:i/>
-        </w:rPr>
-      </w:pPr>
-      <w:r>
-        <w:rPr>
-          <w:b/>
-          <w:i/>
-        </w:rPr>
-        <w:t>Lưu đồ thuật toán</w:t>
-      </w:r>
-    </w:p>
-    <w:p>
+        <w:jc w:val="center"/>
+      </w:pPr>
       <w:r>
         <w:rPr>
           <w:noProof/>
         </w:rPr>
         <w:drawing>
-          <wp:inline distT="0" distB="0" distL="0" distR="0" wp14:anchorId="3EB9FEED" wp14:editId="0075A8D0">
+          <wp:inline distT="0" distB="0" distL="0" distR="0" wp14:anchorId="09A4449A" wp14:editId="7DE8848F">
             <wp:extent cx="4561205" cy="4104005"/>
             <wp:effectExtent l="0" t="0" r="0" b="0"/>
             <wp:docPr id="1" name="Picture 1" descr="SumOfDigit"/>
@@ -3693,7 +3406,7 @@
                     </pic:cNvPicPr>
                   </pic:nvPicPr>
                   <pic:blipFill>
-                    <a:blip r:embed="rId13">
+                    <a:blip r:embed="rId14">
                       <a:extLst>
                         <a:ext uri="{28A0092B-C50C-407E-A947-70E740481C1C}">
                           <a14:useLocalDpi xmlns:a14="http://schemas.microsoft.com/office/drawing/2010/main" val="0"/>
@@ -3727,10 +3440,11 @@
     </w:p>
     <w:p>
       <w:pPr>
-        <w:rPr>
-          <w:b/>
-        </w:rPr>
-      </w:pPr>
+        <w:jc w:val="center"/>
+      </w:pPr>
+      <w:r>
+        <w:t>Hình 3.1 Sơ đồ khối thuật toán độ cao của một số tự nhiên</w:t>
+      </w:r>
     </w:p>
     <w:p>
       <w:pPr>
@@ -3944,7 +3658,6 @@
           <w:b/>
           <w:lang w:val="fr-FR"/>
         </w:rPr>
-        <w:lastRenderedPageBreak/>
         <w:t>3.3.2</w:t>
       </w:r>
       <w:r>
@@ -3956,12 +3669,16 @@
       </w:r>
     </w:p>
     <w:p>
+      <w:pPr>
+        <w:jc w:val="center"/>
+      </w:pPr>
       <w:r>
         <w:rPr>
           <w:noProof/>
         </w:rPr>
+        <w:lastRenderedPageBreak/>
         <w:drawing>
-          <wp:inline distT="0" distB="0" distL="0" distR="0">
+          <wp:inline distT="0" distB="0" distL="0" distR="0" wp14:anchorId="5A28A3A6" wp14:editId="641B0AC4">
             <wp:extent cx="5410200" cy="8770573"/>
             <wp:effectExtent l="0" t="0" r="0" b="0"/>
             <wp:docPr id="14" name="Picture 14" descr="C:\Users\KimAnh\Downloads\SangEratosthenes (2).jpg"/>
@@ -3978,7 +3695,7 @@
                     </pic:cNvPicPr>
                   </pic:nvPicPr>
                   <pic:blipFill>
-                    <a:blip r:embed="rId14">
+                    <a:blip r:embed="rId15">
                       <a:extLst>
                         <a:ext uri="{28A0092B-C50C-407E-A947-70E740481C1C}">
                           <a14:useLocalDpi xmlns:a14="http://schemas.microsoft.com/office/drawing/2010/main" val="0"/>
@@ -4012,6 +3729,14 @@
     </w:p>
     <w:p>
       <w:pPr>
+        <w:jc w:val="center"/>
+      </w:pPr>
+      <w:r>
+        <w:t>Hình 3.2 Sơ đồ khối thuật toán sàng Eratosthenes</w:t>
+      </w:r>
+    </w:p>
+    <w:p>
+      <w:pPr>
         <w:pStyle w:val="ListParagraph"/>
         <w:numPr>
           <w:ilvl w:val="0"/>
@@ -4022,7 +3747,7 @@
           <w:i/>
         </w:rPr>
       </w:pPr>
-      <w:bookmarkStart w:id="15" w:name="_Toc19885216"/>
+      <w:bookmarkStart w:id="14" w:name="_Toc19885216"/>
       <w:r>
         <w:rPr>
           <w:b/>
@@ -4242,19 +3967,22 @@
       <w:r>
         <w:t>CHƯƠNG TRÌNH VÀ KẾT QUẢ</w:t>
       </w:r>
+      <w:bookmarkEnd w:id="14"/>
+    </w:p>
+    <w:p>
+      <w:pPr>
+        <w:pStyle w:val="Heading2"/>
+      </w:pPr>
+      <w:bookmarkStart w:id="15" w:name="_Toc19885217"/>
+      <w:r>
+        <w:t>Tổ chức chương trình</w:t>
+      </w:r>
       <w:bookmarkEnd w:id="15"/>
     </w:p>
     <w:p>
       <w:pPr>
-        <w:pStyle w:val="Heading2"/>
-      </w:pPr>
-      <w:bookmarkStart w:id="16" w:name="_Toc19885217"/>
-      <w:r>
-        <w:t>Tổ chức chương trình</w:t>
-      </w:r>
-      <w:bookmarkEnd w:id="16"/>
-    </w:p>
-    <w:p>
+        <w:jc w:val="center"/>
+      </w:pPr>
       <w:r>
         <w:rPr>
           <w:noProof/>
@@ -4277,7 +4005,7 @@
                     </pic:cNvPicPr>
                   </pic:nvPicPr>
                   <pic:blipFill>
-                    <a:blip r:embed="rId15">
+                    <a:blip r:embed="rId16">
                       <a:extLst>
                         <a:ext uri="{28A0092B-C50C-407E-A947-70E740481C1C}">
                           <a14:useLocalDpi xmlns:a14="http://schemas.microsoft.com/office/drawing/2010/main" val="0"/>
@@ -4314,6 +4042,9 @@
         <w:jc w:val="center"/>
       </w:pPr>
       <w:r>
+        <w:t xml:space="preserve">Hình 4.0 </w:t>
+      </w:r>
+      <w:r>
         <w:t>Luồng chạy của chương trình</w:t>
       </w:r>
     </w:p>
@@ -4423,7 +4154,7 @@
       <w:pPr>
         <w:pStyle w:val="Heading2"/>
       </w:pPr>
-      <w:bookmarkStart w:id="17" w:name="_Toc19885218"/>
+      <w:bookmarkStart w:id="16" w:name="_Toc19885218"/>
       <w:r>
         <w:t xml:space="preserve">Kết </w:t>
       </w:r>
@@ -4433,23 +4164,23 @@
       <w:r>
         <w:t>uả</w:t>
       </w:r>
+      <w:bookmarkEnd w:id="16"/>
+    </w:p>
+    <w:p>
+      <w:pPr>
+        <w:pStyle w:val="Heading3"/>
+      </w:pPr>
+      <w:bookmarkStart w:id="17" w:name="_Toc19885219"/>
+      <w:r>
+        <w:t>Giao diện</w:t>
+      </w:r>
+      <w:r>
+        <w:t xml:space="preserve"> chính của</w:t>
+      </w:r>
+      <w:r>
+        <w:t xml:space="preserve"> chương trình</w:t>
+      </w:r>
       <w:bookmarkEnd w:id="17"/>
-    </w:p>
-    <w:p>
-      <w:pPr>
-        <w:pStyle w:val="Heading3"/>
-      </w:pPr>
-      <w:bookmarkStart w:id="18" w:name="_Toc19885219"/>
-      <w:r>
-        <w:t>Giao diện</w:t>
-      </w:r>
-      <w:r>
-        <w:t xml:space="preserve"> chính của</w:t>
-      </w:r>
-      <w:r>
-        <w:t xml:space="preserve"> chương trình</w:t>
-      </w:r>
-      <w:bookmarkEnd w:id="18"/>
     </w:p>
     <w:p>
       <w:pPr>
@@ -4481,7 +4212,7 @@
                     </pic:cNvPicPr>
                   </pic:nvPicPr>
                   <pic:blipFill>
-                    <a:blip r:embed="rId16">
+                    <a:blip r:embed="rId17">
                       <a:extLst>
                         <a:ext uri="{28A0092B-C50C-407E-A947-70E740481C1C}">
                           <a14:useLocalDpi xmlns:a14="http://schemas.microsoft.com/office/drawing/2010/main" val="0"/>
@@ -4585,7 +4316,7 @@
                     </pic:cNvPicPr>
                   </pic:nvPicPr>
                   <pic:blipFill>
-                    <a:blip r:embed="rId17">
+                    <a:blip r:embed="rId18">
                       <a:extLst>
                         <a:ext uri="{28A0092B-C50C-407E-A947-70E740481C1C}">
                           <a14:useLocalDpi xmlns:a14="http://schemas.microsoft.com/office/drawing/2010/main" val="0"/>
@@ -4672,108 +4403,6 @@
             <wp:extent cx="5943600" cy="3689350"/>
             <wp:effectExtent l="0" t="0" r="0" b="6350"/>
             <wp:docPr id="6" name="Picture 1"/>
-            <wp:cNvGraphicFramePr>
-              <a:graphicFrameLocks xmlns:a="http://schemas.openxmlformats.org/drawingml/2006/main" noChangeAspect="1"/>
-            </wp:cNvGraphicFramePr>
-            <a:graphic xmlns:a="http://schemas.openxmlformats.org/drawingml/2006/main">
-              <a:graphicData uri="http://schemas.openxmlformats.org/drawingml/2006/picture">
-                <pic:pic xmlns:pic="http://schemas.openxmlformats.org/drawingml/2006/picture">
-                  <pic:nvPicPr>
-                    <pic:cNvPr id="0" name="Picture 1"/>
-                    <pic:cNvPicPr>
-                      <a:picLocks noChangeAspect="1" noChangeArrowheads="1"/>
-                    </pic:cNvPicPr>
-                  </pic:nvPicPr>
-                  <pic:blipFill>
-                    <a:blip r:embed="rId18">
-                      <a:extLst>
-                        <a:ext uri="{28A0092B-C50C-407E-A947-70E740481C1C}">
-                          <a14:useLocalDpi xmlns:a14="http://schemas.microsoft.com/office/drawing/2010/main" val="0"/>
-                        </a:ext>
-                      </a:extLst>
-                    </a:blip>
-                    <a:srcRect/>
-                    <a:stretch>
-                      <a:fillRect/>
-                    </a:stretch>
-                  </pic:blipFill>
-                  <pic:spPr bwMode="auto">
-                    <a:xfrm>
-                      <a:off x="0" y="0"/>
-                      <a:ext cx="5943600" cy="3689350"/>
-                    </a:xfrm>
-                    <a:prstGeom prst="rect">
-                      <a:avLst/>
-                    </a:prstGeom>
-                    <a:noFill/>
-                    <a:ln>
-                      <a:noFill/>
-                    </a:ln>
-                  </pic:spPr>
-                </pic:pic>
-              </a:graphicData>
-            </a:graphic>
-          </wp:inline>
-        </w:drawing>
-      </w:r>
-    </w:p>
-    <w:p>
-      <w:pPr>
-        <w:ind w:firstLine="0"/>
-        <w:jc w:val="center"/>
-        <w:rPr>
-          <w:noProof/>
-        </w:rPr>
-      </w:pPr>
-      <w:r>
-        <w:rPr>
-          <w:noProof/>
-        </w:rPr>
-        <w:t>Hình 4.3</w:t>
-      </w:r>
-      <w:r>
-        <w:rPr>
-          <w:noProof/>
-        </w:rPr>
-        <w:t xml:space="preserve">. </w:t>
-      </w:r>
-      <w:r>
-        <w:rPr>
-          <w:noProof/>
-        </w:rPr>
-        <w:t xml:space="preserve">Người dùng nhập </w:t>
-      </w:r>
-      <w:r>
-        <w:rPr>
-          <w:noProof/>
-        </w:rPr>
-        <w:t>số nguyên N và H</w:t>
-      </w:r>
-    </w:p>
-    <w:p>
-      <w:pPr>
-        <w:ind w:firstLine="0"/>
-        <w:jc w:val="center"/>
-        <w:rPr>
-          <w:noProof/>
-        </w:rPr>
-      </w:pPr>
-      <w:r>
-        <w:rPr>
-          <w:noProof/>
-        </w:rPr>
-        <w:lastRenderedPageBreak/>
-        <w:t xml:space="preserve"> </w:t>
-      </w:r>
-      <w:r>
-        <w:rPr>
-          <w:noProof/>
-        </w:rPr>
-        <w:drawing>
-          <wp:inline distT="0" distB="0" distL="0" distR="0">
-            <wp:extent cx="5943600" cy="3689350"/>
-            <wp:effectExtent l="0" t="0" r="0" b="6350"/>
-            <wp:docPr id="7" name="Picture 1"/>
             <wp:cNvGraphicFramePr>
               <a:graphicFrameLocks xmlns:a="http://schemas.openxmlformats.org/drawingml/2006/main" noChangeAspect="1"/>
             </wp:cNvGraphicFramePr>
@@ -4831,6 +4460,108 @@
         <w:rPr>
           <w:noProof/>
         </w:rPr>
+        <w:t>Hình 4.3</w:t>
+      </w:r>
+      <w:r>
+        <w:rPr>
+          <w:noProof/>
+        </w:rPr>
+        <w:t xml:space="preserve">. </w:t>
+      </w:r>
+      <w:r>
+        <w:rPr>
+          <w:noProof/>
+        </w:rPr>
+        <w:t xml:space="preserve">Người dùng nhập </w:t>
+      </w:r>
+      <w:r>
+        <w:rPr>
+          <w:noProof/>
+        </w:rPr>
+        <w:t>số nguyên N và H</w:t>
+      </w:r>
+    </w:p>
+    <w:p>
+      <w:pPr>
+        <w:ind w:firstLine="0"/>
+        <w:jc w:val="center"/>
+        <w:rPr>
+          <w:noProof/>
+        </w:rPr>
+      </w:pPr>
+      <w:r>
+        <w:rPr>
+          <w:noProof/>
+        </w:rPr>
+        <w:lastRenderedPageBreak/>
+        <w:t xml:space="preserve"> </w:t>
+      </w:r>
+      <w:r>
+        <w:rPr>
+          <w:noProof/>
+        </w:rPr>
+        <w:drawing>
+          <wp:inline distT="0" distB="0" distL="0" distR="0">
+            <wp:extent cx="5943600" cy="3689350"/>
+            <wp:effectExtent l="0" t="0" r="0" b="6350"/>
+            <wp:docPr id="7" name="Picture 1"/>
+            <wp:cNvGraphicFramePr>
+              <a:graphicFrameLocks xmlns:a="http://schemas.openxmlformats.org/drawingml/2006/main" noChangeAspect="1"/>
+            </wp:cNvGraphicFramePr>
+            <a:graphic xmlns:a="http://schemas.openxmlformats.org/drawingml/2006/main">
+              <a:graphicData uri="http://schemas.openxmlformats.org/drawingml/2006/picture">
+                <pic:pic xmlns:pic="http://schemas.openxmlformats.org/drawingml/2006/picture">
+                  <pic:nvPicPr>
+                    <pic:cNvPr id="0" name="Picture 1"/>
+                    <pic:cNvPicPr>
+                      <a:picLocks noChangeAspect="1" noChangeArrowheads="1"/>
+                    </pic:cNvPicPr>
+                  </pic:nvPicPr>
+                  <pic:blipFill>
+                    <a:blip r:embed="rId20">
+                      <a:extLst>
+                        <a:ext uri="{28A0092B-C50C-407E-A947-70E740481C1C}">
+                          <a14:useLocalDpi xmlns:a14="http://schemas.microsoft.com/office/drawing/2010/main" val="0"/>
+                        </a:ext>
+                      </a:extLst>
+                    </a:blip>
+                    <a:srcRect/>
+                    <a:stretch>
+                      <a:fillRect/>
+                    </a:stretch>
+                  </pic:blipFill>
+                  <pic:spPr bwMode="auto">
+                    <a:xfrm>
+                      <a:off x="0" y="0"/>
+                      <a:ext cx="5943600" cy="3689350"/>
+                    </a:xfrm>
+                    <a:prstGeom prst="rect">
+                      <a:avLst/>
+                    </a:prstGeom>
+                    <a:noFill/>
+                    <a:ln>
+                      <a:noFill/>
+                    </a:ln>
+                  </pic:spPr>
+                </pic:pic>
+              </a:graphicData>
+            </a:graphic>
+          </wp:inline>
+        </w:drawing>
+      </w:r>
+    </w:p>
+    <w:p>
+      <w:pPr>
+        <w:ind w:firstLine="0"/>
+        <w:jc w:val="center"/>
+        <w:rPr>
+          <w:noProof/>
+        </w:rPr>
+      </w:pPr>
+      <w:r>
+        <w:rPr>
+          <w:noProof/>
+        </w:rPr>
         <w:t>Hình 4.4</w:t>
       </w:r>
       <w:r>
@@ -4884,7 +4615,7 @@
                     </pic:cNvPicPr>
                   </pic:nvPicPr>
                   <pic:blipFill>
-                    <a:blip r:embed="rId20">
+                    <a:blip r:embed="rId21">
                       <a:extLst>
                         <a:ext uri="{28A0092B-C50C-407E-A947-70E740481C1C}">
                           <a14:useLocalDpi xmlns:a14="http://schemas.microsoft.com/office/drawing/2010/main" val="0"/>
@@ -4973,7 +4704,7 @@
                     </pic:cNvPicPr>
                   </pic:nvPicPr>
                   <pic:blipFill>
-                    <a:blip r:embed="rId21">
+                    <a:blip r:embed="rId22">
                       <a:extLst>
                         <a:ext uri="{28A0092B-C50C-407E-A947-70E740481C1C}">
                           <a14:useLocalDpi xmlns:a14="http://schemas.microsoft.com/office/drawing/2010/main" val="0"/>
@@ -5067,7 +4798,7 @@
                     </pic:cNvPicPr>
                   </pic:nvPicPr>
                   <pic:blipFill>
-                    <a:blip r:embed="rId22">
+                    <a:blip r:embed="rId23">
                       <a:extLst>
                         <a:ext uri="{28A0092B-C50C-407E-A947-70E740481C1C}">
                           <a14:useLocalDpi xmlns:a14="http://schemas.microsoft.com/office/drawing/2010/main" val="0"/>
@@ -5166,7 +4897,7 @@
                     </pic:cNvPicPr>
                   </pic:nvPicPr>
                   <pic:blipFill>
-                    <a:blip r:embed="rId23">
+                    <a:blip r:embed="rId24">
                       <a:extLst>
                         <a:ext uri="{28A0092B-C50C-407E-A947-70E740481C1C}">
                           <a14:useLocalDpi xmlns:a14="http://schemas.microsoft.com/office/drawing/2010/main" val="0"/>
@@ -5255,7 +4986,7 @@
                     </pic:cNvPicPr>
                   </pic:nvPicPr>
                   <pic:blipFill>
-                    <a:blip r:embed="rId24">
+                    <a:blip r:embed="rId25">
                       <a:extLst>
                         <a:ext uri="{28A0092B-C50C-407E-A947-70E740481C1C}">
                           <a14:useLocalDpi xmlns:a14="http://schemas.microsoft.com/office/drawing/2010/main" val="0"/>
@@ -5309,14 +5040,14 @@
       <w:pPr>
         <w:pStyle w:val="Heading3"/>
       </w:pPr>
-      <w:bookmarkStart w:id="19" w:name="_Toc19885220"/>
+      <w:bookmarkStart w:id="18" w:name="_Toc19885220"/>
       <w:r>
         <w:t xml:space="preserve">Kết quả </w:t>
       </w:r>
       <w:r>
         <w:t>thực thi của chương trình</w:t>
       </w:r>
-      <w:bookmarkEnd w:id="19"/>
+      <w:bookmarkEnd w:id="18"/>
     </w:p>
     <w:tbl>
       <w:tblPr>
@@ -6270,12 +6001,12 @@
       <w:pPr>
         <w:pStyle w:val="Heading3"/>
       </w:pPr>
-      <w:bookmarkStart w:id="20" w:name="_Toc19885221"/>
+      <w:bookmarkStart w:id="19" w:name="_Toc19885221"/>
       <w:r>
         <w:lastRenderedPageBreak/>
         <w:t>Nhận xét</w:t>
       </w:r>
-      <w:bookmarkEnd w:id="20"/>
+      <w:bookmarkEnd w:id="19"/>
     </w:p>
     <w:p>
       <w:r>
@@ -6437,11 +6168,11 @@
           <w:numId w:val="0"/>
         </w:numPr>
       </w:pPr>
-      <w:bookmarkStart w:id="21" w:name="_Toc19885222"/>
+      <w:bookmarkStart w:id="20" w:name="_Toc19885222"/>
       <w:r>
         <w:t>KẾT LUẬN VÀ HƯỚNG PHÁT TRIỂN</w:t>
       </w:r>
-      <w:bookmarkEnd w:id="21"/>
+      <w:bookmarkEnd w:id="20"/>
     </w:p>
     <w:p>
       <w:pPr>
@@ -6451,13 +6182,11 @@
           <w:numId w:val="19"/>
         </w:numPr>
       </w:pPr>
-      <w:bookmarkStart w:id="22" w:name="_Toc19885223"/>
+      <w:bookmarkStart w:id="21" w:name="_Toc19885223"/>
       <w:r>
         <w:t>Kết luận</w:t>
       </w:r>
-      <w:bookmarkStart w:id="23" w:name="_GoBack"/>
-      <w:bookmarkEnd w:id="22"/>
-      <w:bookmarkEnd w:id="23"/>
+      <w:bookmarkEnd w:id="21"/>
     </w:p>
     <w:p>
       <w:pPr>
@@ -6502,11 +6231,12 @@
           <w:numId w:val="19"/>
         </w:numPr>
       </w:pPr>
-      <w:bookmarkStart w:id="24" w:name="_Toc19885224"/>
+      <w:bookmarkStart w:id="22" w:name="_Toc19885225"/>
+      <w:bookmarkStart w:id="23" w:name="_Toc19885224"/>
       <w:r>
         <w:t>Hướng phát triển</w:t>
       </w:r>
-      <w:bookmarkEnd w:id="24"/>
+      <w:bookmarkEnd w:id="23"/>
     </w:p>
     <w:p>
       <w:pPr>
@@ -6538,12 +6268,11 @@
       <w:r>
         <w:br w:type="page"/>
       </w:r>
-      <w:bookmarkStart w:id="25" w:name="_Toc19885225"/>
       <w:r>
         <w:lastRenderedPageBreak/>
         <w:t>TÀI LIỆU THAM KHẢO</w:t>
       </w:r>
-      <w:bookmarkEnd w:id="25"/>
+      <w:bookmarkEnd w:id="22"/>
     </w:p>
     <w:p>
       <w:pPr>
@@ -6596,9 +6325,26 @@
           <w:bCs/>
           <w:lang w:val="vi-VN"/>
         </w:rPr>
-        <w:t xml:space="preserve">, Số học 2 - Số nguyên tố, Sàng Eratosthenes, </w:t>
-      </w:r>
-      <w:hyperlink r:id="rId25" w:history="1">
+        <w:t xml:space="preserve">, </w:t>
+      </w:r>
+      <w:r>
+        <w:rPr>
+          <w:b w:val="0"/>
+          <w:bCs/>
+          <w:i/>
+          <w:lang w:val="vi-VN"/>
+        </w:rPr>
+        <w:t>Số học 2 - Số nguyên tố, Sàng Eratosthenes</w:t>
+      </w:r>
+      <w:r>
+        <w:rPr>
+          <w:b w:val="0"/>
+          <w:bCs/>
+          <w:lang w:val="vi-VN"/>
+        </w:rPr>
+        <w:t xml:space="preserve">, </w:t>
+      </w:r>
+      <w:hyperlink r:id="rId26" w:history="1">
         <w:r>
           <w:rPr>
             <w:b w:val="0"/>
@@ -6627,12 +6373,29 @@
           <w:b w:val="0"/>
           <w:bCs/>
         </w:rPr>
-        <w:t xml:space="preserve">[2] Wikipedia, Sàng Eratosthenes, </w:t>
-      </w:r>
-      <w:hyperlink r:id="rId26" w:history="1">
-        <w:r>
-          <w:rPr>
-            <w:rStyle w:val="Hyperlink"/>
+        <w:t xml:space="preserve">[2] Wikipedia, </w:t>
+      </w:r>
+      <w:r>
+        <w:rPr>
+          <w:b w:val="0"/>
+          <w:bCs/>
+          <w:i/>
+        </w:rPr>
+        <w:t>Sàng Eratosthenes</w:t>
+      </w:r>
+      <w:r>
+        <w:rPr>
+          <w:b w:val="0"/>
+          <w:bCs/>
+        </w:rPr>
+        <w:t xml:space="preserve">, </w:t>
+      </w:r>
+      <w:hyperlink r:id="rId27" w:history="1">
+        <w:r>
+          <w:rPr>
+            <w:b w:val="0"/>
+            <w:bCs/>
+            <w:lang w:val="vi-VN"/>
           </w:rPr>
           <w:t>https://vi.wikipedia.org/wiki/S%C3%A0ng_Eratosthenes</w:t>
         </w:r>
@@ -6653,8 +6416,8 @@
       </w:pPr>
     </w:p>
     <w:sectPr>
-      <w:headerReference w:type="default" r:id="rId27"/>
-      <w:footerReference w:type="default" r:id="rId28"/>
+      <w:headerReference w:type="default" r:id="rId28"/>
+      <w:footerReference w:type="default" r:id="rId29"/>
       <w:pgSz w:w="11909" w:h="16834" w:code="9"/>
       <w:pgMar w:top="1138" w:right="1138" w:bottom="1138" w:left="1699" w:header="720" w:footer="432" w:gutter="0"/>
       <w:cols w:space="720"/>
@@ -6741,7 +6504,7 @@
         <w:rStyle w:val="PageNumber"/>
         <w:noProof/>
       </w:rPr>
-      <w:t>24</w:t>
+      <w:t>25</w:t>
     </w:r>
     <w:r>
       <w:rPr>
@@ -11179,7 +10942,7 @@
 </file>
 
 <file path=customXml/itemProps4.xml><?xml version="1.0" encoding="utf-8"?>
-<ds:datastoreItem xmlns:ds="http://schemas.openxmlformats.org/officeDocument/2006/customXml" ds:itemID="{29888879-83B2-4A09-950C-9BA96FBE2078}">
+<ds:datastoreItem xmlns:ds="http://schemas.openxmlformats.org/officeDocument/2006/customXml" ds:itemID="{248D5F5A-00D6-4939-88DA-0F14E1943A5D}">
   <ds:schemaRefs>
     <ds:schemaRef ds:uri="http://schemas.openxmlformats.org/officeDocument/2006/bibliography"/>
   </ds:schemaRefs>

</xml_diff>